<commit_message>
Update documentation with new features (v1.1)
- Add Accordion and Collapsible container fields documentation
- Add Summary screen feature for multi-step workflows
- Add Role and Privilege-based access restrictions
- Add screen assignment for accordions and collapsibles
- Update all console and API manuals to version 1.1
- Regenerate all DOCX and PDF documentation
- Update installer README files with new features and 2025 copyright
- Fix documentation script paths

Co-Authored-By: Claude Opus 4.5 <noreply@anthropic.com>
</commit_message>
<xml_diff>
--- a/docs/manuals/console/01_Authentication_Module_Manual.docx
+++ b/docs/manuals/console/01_Authentication_Module_Manual.docx
@@ -57,7 +57,7 @@
           <w:color w:val="808080"/>
           <w:sz w:val="22"/>
         </w:rPr>
-        <w:t>Version 1.0</w:t>
+        <w:t>Version 1.1</w:t>
       </w:r>
     </w:p>
     <w:p>
@@ -137,7 +137,7 @@
           <w:b w:val="0"/>
           <w:i w:val="0"/>
         </w:rPr>
-        <w:t>The Authentication Module is the gateway to the Sonarworks Workflow System. It provides secure access control to ensure only authorized users can access the system and its features. This module handles user login, password management, and session security.</w:t>
+        <w:t>The Authentication Module is the gateway to the Sonar Workflow System. It provides secure access control to ensure only authorized users can access the system and its features. This module handles user login, password management, and session security.</w:t>
       </w:r>
     </w:p>
     <w:p>
@@ -243,7 +243,7 @@
           <w:b w:val="0"/>
           <w:i w:val="0"/>
         </w:rPr>
-        <w:t>The Sonarworks Workflow System is a web-based application accessible through modern web browsers:</w:t>
+        <w:t>The Sonar Workflow System is a web-based application accessible through modern web browsers:</w:t>
       </w:r>
     </w:p>
     <w:tbl>
@@ -521,7 +521,7 @@
           <w:b w:val="0"/>
           <w:i w:val="0"/>
         </w:rPr>
-        <w:t>Open your web browser and navigate to the Sonarworks Workflow System URL provided by your organization. The login page will be displayed automatically.</w:t>
+        <w:t>Open your web browser and navigate to the Sonar Workflow System URL provided by your organization. The login page will be displayed automatically.</w:t>
       </w:r>
     </w:p>
     <w:p>

</xml_diff>